<commit_message>
Atividade Aula 03 - Introdução ao Projeto Integrador (ChatBot e suas aplicações)
</commit_message>
<xml_diff>
--- a/Aula_03_(06-08-2025)/06-08-2025 ATIVIDADE AULA 3 INTRODUÇÃO AO CHATBOT E SUAS APLICAÇÕES .docx
+++ b/Aula_03_(06-08-2025)/06-08-2025 ATIVIDADE AULA 3 INTRODUÇÃO AO CHATBOT E SUAS APLICAÇÕES .docx
@@ -6,8 +6,8 @@
       <w:pPr>
         <w:jc w:val="center"/>
         <w:rPr>
-          <w:b w:val="1"/>
-          <w:bCs w:val="1"/>
+          <w:b/>
+          <w:bCs/>
           <w:color w:val="000000"/>
           <w:sz w:val="28"/>
           <w:szCs w:val="28"/>
@@ -15,9 +15,9 @@
       </w:pPr>
       <w:r>
         <w:rPr>
-          <w:b w:val="1"/>
-          <w:bCs w:val="1"/>
-          <w:color w:val="000000" w:themeColor="text1" w:themeTint="FF" w:themeShade="FF"/>
+          <w:b/>
+          <w:bCs/>
+          <w:color w:val="000000" w:themeColor="text1"/>
           <w:sz w:val="28"/>
           <w:szCs w:val="28"/>
         </w:rPr>
@@ -25,9 +25,9 @@
       </w:r>
       <w:r>
         <w:rPr>
-          <w:b w:val="1"/>
-          <w:bCs w:val="1"/>
-          <w:color w:val="000000" w:themeColor="text1" w:themeTint="FF" w:themeShade="FF"/>
+          <w:b/>
+          <w:bCs/>
+          <w:color w:val="000000" w:themeColor="text1"/>
           <w:sz w:val="28"/>
           <w:szCs w:val="28"/>
         </w:rPr>
@@ -35,9 +35,9 @@
       </w:r>
       <w:r>
         <w:rPr>
-          <w:b w:val="1"/>
-          <w:bCs w:val="1"/>
-          <w:color w:val="000000" w:themeColor="text1" w:themeTint="FF" w:themeShade="FF"/>
+          <w:b/>
+          <w:bCs/>
+          <w:color w:val="000000" w:themeColor="text1"/>
           <w:sz w:val="28"/>
           <w:szCs w:val="28"/>
         </w:rPr>
@@ -45,9 +45,9 @@
       </w:r>
       <w:r>
         <w:rPr>
-          <w:b w:val="1"/>
-          <w:bCs w:val="1"/>
-          <w:color w:val="000000" w:themeColor="text1" w:themeTint="FF" w:themeShade="FF"/>
+          <w:b/>
+          <w:bCs/>
+          <w:color w:val="000000" w:themeColor="text1"/>
           <w:sz w:val="28"/>
           <w:szCs w:val="28"/>
         </w:rPr>
@@ -55,9 +55,9 @@
       </w:r>
       <w:r>
         <w:rPr>
-          <w:b w:val="1"/>
-          <w:bCs w:val="1"/>
-          <w:color w:val="000000" w:themeColor="text1" w:themeTint="FF" w:themeShade="FF"/>
+          <w:b/>
+          <w:bCs/>
+          <w:color w:val="000000" w:themeColor="text1"/>
           <w:sz w:val="28"/>
           <w:szCs w:val="28"/>
         </w:rPr>
@@ -65,9 +65,9 @@
       </w:r>
       <w:r>
         <w:rPr>
-          <w:b w:val="1"/>
-          <w:bCs w:val="1"/>
-          <w:color w:val="000000" w:themeColor="text1" w:themeTint="FF" w:themeShade="FF"/>
+          <w:b/>
+          <w:bCs/>
+          <w:color w:val="000000" w:themeColor="text1"/>
           <w:sz w:val="28"/>
           <w:szCs w:val="28"/>
         </w:rPr>
@@ -75,9 +75,9 @@
       </w:r>
       <w:r>
         <w:rPr>
-          <w:b w:val="1"/>
-          <w:bCs w:val="1"/>
-          <w:color w:val="000000" w:themeColor="text1" w:themeTint="FF" w:themeShade="FF"/>
+          <w:b/>
+          <w:bCs/>
+          <w:color w:val="000000" w:themeColor="text1"/>
           <w:sz w:val="28"/>
           <w:szCs w:val="28"/>
         </w:rPr>
@@ -95,25 +95,25 @@
         <w:tblW w:w="10196" w:type="dxa"/>
         <w:tblInd w:w="284" w:type="dxa"/>
         <w:tblBorders>
-          <w:top w:val="single" w:color="auto" w:sz="8" w:space="0"/>
-          <w:left w:val="single" w:color="auto" w:sz="8" w:space="0"/>
-          <w:bottom w:val="single" w:color="auto" w:sz="8" w:space="0"/>
-          <w:right w:val="single" w:color="auto" w:sz="8" w:space="0"/>
-          <w:insideH w:val="single" w:color="auto" w:sz="8" w:space="0"/>
-          <w:insideV w:val="single" w:color="auto" w:sz="8" w:space="0"/>
+          <w:top w:val="single" w:sz="8" w:space="0" w:color="auto"/>
+          <w:left w:val="single" w:sz="8" w:space="0" w:color="auto"/>
+          <w:bottom w:val="single" w:sz="8" w:space="0" w:color="auto"/>
+          <w:right w:val="single" w:sz="8" w:space="0" w:color="auto"/>
+          <w:insideH w:val="single" w:sz="8" w:space="0" w:color="auto"/>
+          <w:insideV w:val="single" w:sz="8" w:space="0" w:color="auto"/>
         </w:tblBorders>
         <w:tblLayout w:type="fixed"/>
         <w:tblLook w:val="04A0" w:firstRow="1" w:lastRow="0" w:firstColumn="1" w:lastColumn="0" w:noHBand="0" w:noVBand="1"/>
       </w:tblPr>
       <w:tblGrid>
-        <w:gridCol w:w="703"/>
+        <w:gridCol w:w="702"/>
         <w:gridCol w:w="571"/>
-        <w:gridCol w:w="2549"/>
+        <w:gridCol w:w="2548"/>
         <w:gridCol w:w="1969"/>
         <w:gridCol w:w="713"/>
         <w:gridCol w:w="1281"/>
         <w:gridCol w:w="992"/>
-        <w:gridCol w:w="1418"/>
+        <w:gridCol w:w="1420"/>
       </w:tblGrid>
       <w:tr>
         <w:trPr>
@@ -124,7 +124,6 @@
             <w:tcW w:w="1274" w:type="dxa"/>
             <w:gridSpan w:val="2"/>
             <w:shd w:val="clear" w:color="auto" w:fill="DEEAF6" w:themeFill="accent5" w:themeFillTint="33"/>
-            <w:tcMar/>
           </w:tcPr>
           <w:p>
             <w:pPr>
@@ -153,7 +152,6 @@
           <w:tcPr>
             <w:tcW w:w="4518" w:type="dxa"/>
             <w:gridSpan w:val="2"/>
-            <w:tcMar/>
           </w:tcPr>
           <w:p>
             <w:pPr>
@@ -180,7 +178,6 @@
           <w:tcPr>
             <w:tcW w:w="713" w:type="dxa"/>
             <w:shd w:val="clear" w:color="auto" w:fill="DEEAF6" w:themeFill="accent5" w:themeFillTint="33"/>
-            <w:tcMar/>
           </w:tcPr>
           <w:p>
             <w:pPr>
@@ -207,7 +204,6 @@
         <w:tc>
           <w:tcPr>
             <w:tcW w:w="1281" w:type="dxa"/>
-            <w:tcMar/>
           </w:tcPr>
           <w:p>
             <w:pPr>
@@ -234,7 +230,6 @@
           <w:tcPr>
             <w:tcW w:w="992" w:type="dxa"/>
             <w:shd w:val="clear" w:color="auto" w:fill="DEEAF6" w:themeFill="accent5" w:themeFillTint="33"/>
-            <w:tcMar/>
           </w:tcPr>
           <w:p>
             <w:pPr>
@@ -260,7 +255,6 @@
         <w:tc>
           <w:tcPr>
             <w:tcW w:w="1418" w:type="dxa"/>
-            <w:tcMar/>
           </w:tcPr>
           <w:p>
             <w:pPr>
@@ -291,7 +285,6 @@
             <w:tcW w:w="1274" w:type="dxa"/>
             <w:gridSpan w:val="2"/>
             <w:shd w:val="clear" w:color="auto" w:fill="DEEAF6" w:themeFill="accent5" w:themeFillTint="33"/>
-            <w:tcMar/>
           </w:tcPr>
           <w:p>
             <w:pPr>
@@ -320,7 +313,6 @@
           <w:tcPr>
             <w:tcW w:w="4518" w:type="dxa"/>
             <w:gridSpan w:val="2"/>
-            <w:tcMar/>
           </w:tcPr>
           <w:p>
             <w:pPr>
@@ -339,15 +331,23 @@
                 <w:sz w:val="16"/>
                 <w:szCs w:val="16"/>
               </w:rPr>
-              <w:t>Caique Zaneti Kirilo</w:t>
-            </w:r>
+              <w:t xml:space="preserve">Caique Zaneti </w:t>
+            </w:r>
+            <w:proofErr w:type="spellStart"/>
+            <w:r>
+              <w:rPr>
+                <w:sz w:val="16"/>
+                <w:szCs w:val="16"/>
+              </w:rPr>
+              <w:t>Kirilo</w:t>
+            </w:r>
+            <w:proofErr w:type="spellEnd"/>
           </w:p>
         </w:tc>
         <w:tc>
           <w:tcPr>
             <w:tcW w:w="713" w:type="dxa"/>
             <w:shd w:val="clear" w:color="auto" w:fill="DEEAF6" w:themeFill="accent5" w:themeFillTint="33"/>
-            <w:tcMar/>
           </w:tcPr>
           <w:p>
             <w:pPr>
@@ -375,7 +375,6 @@
         <w:tc>
           <w:tcPr>
             <w:tcW w:w="1281" w:type="dxa"/>
-            <w:tcMar/>
           </w:tcPr>
           <w:p>
             <w:pPr>
@@ -437,7 +436,6 @@
           <w:tcPr>
             <w:tcW w:w="992" w:type="dxa"/>
             <w:shd w:val="clear" w:color="auto" w:fill="DEEAF6" w:themeFill="accent5" w:themeFillTint="33"/>
-            <w:tcMar/>
           </w:tcPr>
           <w:p>
             <w:pPr>
@@ -463,7 +461,6 @@
         <w:tc>
           <w:tcPr>
             <w:tcW w:w="1418" w:type="dxa"/>
-            <w:tcMar/>
           </w:tcPr>
           <w:p>
             <w:pPr>
@@ -487,30 +484,27 @@
       </w:tr>
       <w:tr>
         <w:trPr>
-          <w:trHeight w:val="300"/>
+          <w:trHeight w:val="348"/>
         </w:trPr>
         <w:tc>
           <w:tcPr>
             <w:tcW w:w="703" w:type="dxa"/>
             <w:shd w:val="clear" w:color="auto" w:fill="DEEAF6" w:themeFill="accent5" w:themeFillTint="33"/>
-            <w:tcMar/>
           </w:tcPr>
           <w:p>
             <w:pPr>
               <w:spacing w:line="276" w:lineRule="auto"/>
-              <w:ind w:right="0"/>
-              <w:jc w:val="both"/>
-              <w:rPr>
-                <w:b w:val="1"/>
-                <w:bCs w:val="1"/>
+              <w:rPr>
+                <w:b/>
+                <w:bCs/>
                 <w:sz w:val="16"/>
                 <w:szCs w:val="16"/>
               </w:rPr>
             </w:pPr>
             <w:r>
               <w:rPr>
-                <w:b w:val="1"/>
-                <w:bCs w:val="1"/>
+                <w:b/>
+                <w:bCs/>
                 <w:sz w:val="16"/>
                 <w:szCs w:val="16"/>
               </w:rPr>
@@ -521,13 +515,13 @@
         <w:tc>
           <w:tcPr>
             <w:tcW w:w="571" w:type="dxa"/>
-            <w:tcMar/>
+            <w:tcBorders>
+              <w:right w:val="single" w:sz="4" w:space="0" w:color="auto"/>
+            </w:tcBorders>
           </w:tcPr>
           <w:p>
             <w:pPr>
               <w:spacing w:line="276" w:lineRule="auto"/>
-              <w:ind w:right="0"/>
-              <w:jc w:val="both"/>
               <w:rPr>
                 <w:sz w:val="16"/>
                 <w:szCs w:val="16"/>
@@ -552,25 +546,25 @@
         <w:tc>
           <w:tcPr>
             <w:tcW w:w="2549" w:type="dxa"/>
+            <w:tcBorders>
+              <w:left w:val="single" w:sz="4" w:space="0" w:color="auto"/>
+            </w:tcBorders>
             <w:shd w:val="clear" w:color="auto" w:fill="DEEAF6" w:themeFill="accent5" w:themeFillTint="33"/>
-            <w:tcMar/>
           </w:tcPr>
           <w:p>
             <w:pPr>
               <w:spacing w:line="276" w:lineRule="auto"/>
-              <w:ind w:right="0"/>
-              <w:jc w:val="both"/>
-              <w:rPr>
-                <w:b w:val="1"/>
-                <w:bCs w:val="1"/>
+              <w:rPr>
+                <w:b/>
+                <w:bCs/>
                 <w:sz w:val="16"/>
                 <w:szCs w:val="16"/>
               </w:rPr>
             </w:pPr>
             <w:r>
               <w:rPr>
-                <w:b w:val="1"/>
-                <w:bCs w:val="1"/>
+                <w:b/>
+                <w:bCs/>
                 <w:sz w:val="16"/>
                 <w:szCs w:val="16"/>
               </w:rPr>
@@ -582,7 +576,6 @@
           <w:tcPr>
             <w:tcW w:w="6373" w:type="dxa"/>
             <w:gridSpan w:val="5"/>
-            <w:tcMar/>
           </w:tcPr>
           <w:p>
             <w:pPr>
@@ -592,52 +585,26 @@
                 <w:numId w:val="0"/>
               </w:numPr>
               <w:shd w:val="clear" w:color="auto" w:fill="FFFFFF" w:themeFill="background1"/>
-              <w:spacing w:before="0" w:beforeAutospacing="off" w:after="0" w:afterAutospacing="off" w:line="276" w:lineRule="auto"/>
-              <w:ind w:left="0" w:right="0"/>
-              <w:jc w:val="both"/>
-              <w:rPr>
-                <w:rFonts w:ascii="Roboto" w:hAnsi="Roboto" w:eastAsia="Roboto" w:cs="Roboto"/>
+              <w:spacing w:line="276" w:lineRule="auto"/>
+              <w:ind w:right="0"/>
+              <w:rPr>
+                <w:rFonts w:ascii="Roboto" w:eastAsia="Roboto" w:hAnsi="Roboto" w:cs="Roboto"/>
                 <w:b w:val="0"/>
-                <w:bCs w:val="0"/>
-                <w:i w:val="0"/>
-                <w:iCs w:val="0"/>
-                <w:caps w:val="0"/>
-                <w:smallCaps w:val="0"/>
-                <w:noProof w:val="0"/>
                 <w:color w:val="202124"/>
                 <w:sz w:val="18"/>
                 <w:szCs w:val="18"/>
-                <w:lang w:val="pt-BR"/>
               </w:rPr>
             </w:pPr>
             <w:r>
               <w:rPr>
-                <w:rFonts w:ascii="Roboto" w:hAnsi="Roboto" w:eastAsia="Roboto" w:cs="Roboto"/>
+                <w:rFonts w:ascii="Roboto" w:eastAsia="Roboto" w:hAnsi="Roboto" w:cs="Roboto"/>
                 <w:b w:val="0"/>
-                <w:bCs w:val="0"/>
-                <w:i w:val="0"/>
-                <w:iCs w:val="0"/>
-                <w:caps w:val="0"/>
-                <w:smallCaps w:val="0"/>
-                <w:noProof w:val="0"/>
                 <w:color w:val="202124"/>
                 <w:sz w:val="18"/>
                 <w:szCs w:val="18"/>
-                <w:lang w:val="pt-BR"/>
               </w:rPr>
               <w:t>INTRODUÇÃO AO CHATBOT E SUAS APLICAÇÕES</w:t>
             </w:r>
-          </w:p>
-          <w:p>
-            <w:pPr>
-              <w:spacing w:line="276" w:lineRule="auto"/>
-              <w:ind w:right="0"/>
-              <w:jc w:val="both"/>
-              <w:rPr>
-                <w:sz w:val="16"/>
-                <w:szCs w:val="16"/>
-              </w:rPr>
-            </w:pPr>
           </w:p>
         </w:tc>
       </w:tr>
@@ -647,10 +614,12 @@
         </w:trPr>
         <w:tc>
           <w:tcPr>
-            <w:tcW w:w="10196" w:type="dxa"/>
-            <w:gridSpan w:val="8"/>
+            <w:tcW w:w="1272" w:type="dxa"/>
+            <w:gridSpan w:val="2"/>
+            <w:tcBorders>
+              <w:right w:val="single" w:sz="4" w:space="0" w:color="auto"/>
+            </w:tcBorders>
             <w:shd w:val="clear" w:color="auto" w:fill="DEEAF6" w:themeFill="accent5" w:themeFillTint="33"/>
-            <w:tcMar/>
           </w:tcPr>
           <w:p>
             <w:pPr>
@@ -666,121 +635,28 @@
                 <w:b/>
                 <w:szCs w:val="24"/>
               </w:rPr>
-              <w:t>Integrantes do Grupo</w:t>
+              <w:t>Aluno:</w:t>
             </w:r>
           </w:p>
         </w:tc>
-      </w:tr>
-      <w:tr>
-        <w:trPr>
-          <w:trHeight w:val="1454"/>
-        </w:trPr>
         <w:tc>
           <w:tcPr>
-            <w:tcW w:w="10196" w:type="dxa"/>
-            <w:gridSpan w:val="8"/>
-            <w:tcMar/>
+            <w:tcW w:w="8924" w:type="dxa"/>
+            <w:gridSpan w:val="6"/>
+            <w:tcBorders>
+              <w:left w:val="single" w:sz="4" w:space="0" w:color="auto"/>
+            </w:tcBorders>
+            <w:shd w:val="clear" w:color="auto" w:fill="DEEAF6" w:themeFill="accent5" w:themeFillTint="33"/>
           </w:tcPr>
           <w:p>
             <w:pPr>
               <w:spacing w:line="276" w:lineRule="auto"/>
               <w:ind w:right="118"/>
               <w:rPr>
+                <w:b/>
                 <w:szCs w:val="24"/>
               </w:rPr>
             </w:pPr>
-            <w:r>
-              <w:rPr>
-                <w:szCs w:val="24"/>
-              </w:rPr>
-              <w:t>Alan Diek Guimar</w:t>
-            </w:r>
-            <w:r>
-              <w:rPr>
-                <w:szCs w:val="24"/>
-              </w:rPr>
-              <w:t>ães</w:t>
-            </w:r>
-          </w:p>
-          <w:p>
-            <w:pPr>
-              <w:spacing w:line="276" w:lineRule="auto"/>
-              <w:ind w:right="118"/>
-              <w:rPr>
-                <w:szCs w:val="24"/>
-              </w:rPr>
-            </w:pPr>
-            <w:r>
-              <w:rPr>
-                <w:szCs w:val="24"/>
-              </w:rPr>
-              <w:t>Juan Viana</w:t>
-            </w:r>
-          </w:p>
-          <w:p>
-            <w:pPr>
-              <w:spacing w:line="276" w:lineRule="auto"/>
-              <w:ind w:right="118"/>
-              <w:rPr>
-                <w:szCs w:val="24"/>
-              </w:rPr>
-            </w:pPr>
-            <w:r>
-              <w:rPr>
-                <w:szCs w:val="24"/>
-              </w:rPr>
-              <w:t>Marcos Vinicius</w:t>
-            </w:r>
-          </w:p>
-          <w:p>
-            <w:pPr>
-              <w:spacing w:line="276" w:lineRule="auto"/>
-              <w:ind w:right="118"/>
-              <w:rPr>
-                <w:szCs w:val="24"/>
-              </w:rPr>
-            </w:pPr>
-            <w:r>
-              <w:rPr>
-                <w:szCs w:val="24"/>
-              </w:rPr>
-              <w:t xml:space="preserve">Vinicius </w:t>
-            </w:r>
-            <w:proofErr w:type="spellStart"/>
-            <w:r>
-              <w:rPr>
-                <w:szCs w:val="24"/>
-              </w:rPr>
-              <w:t>Schilieve</w:t>
-            </w:r>
-            <w:proofErr w:type="spellEnd"/>
-          </w:p>
-          <w:p>
-            <w:pPr>
-              <w:spacing w:line="276" w:lineRule="auto"/>
-              <w:ind w:right="118"/>
-              <w:rPr>
-                <w:szCs w:val="24"/>
-              </w:rPr>
-            </w:pPr>
-            <w:r>
-              <w:rPr>
-                <w:szCs w:val="24"/>
-              </w:rPr>
-              <w:t>V</w:t>
-            </w:r>
-            <w:r>
-              <w:rPr>
-                <w:szCs w:val="24"/>
-              </w:rPr>
-              <w:t xml:space="preserve">inicius </w:t>
-            </w:r>
-            <w:r>
-              <w:rPr>
-                <w:szCs w:val="24"/>
-              </w:rPr>
-              <w:t>Jesus</w:t>
-            </w:r>
           </w:p>
         </w:tc>
       </w:tr>
@@ -801,12 +677,12 @@
         <w:tblW w:w="10196" w:type="dxa"/>
         <w:tblInd w:w="284" w:type="dxa"/>
         <w:tblBorders>
-          <w:top w:val="single" w:color="auto" w:sz="8" w:space="0"/>
-          <w:left w:val="single" w:color="auto" w:sz="8" w:space="0"/>
-          <w:bottom w:val="single" w:color="auto" w:sz="8" w:space="0"/>
-          <w:right w:val="single" w:color="auto" w:sz="8" w:space="0"/>
-          <w:insideH w:val="single" w:color="auto" w:sz="8" w:space="0"/>
-          <w:insideV w:val="single" w:color="auto" w:sz="8" w:space="0"/>
+          <w:top w:val="single" w:sz="8" w:space="0" w:color="auto"/>
+          <w:left w:val="single" w:sz="8" w:space="0" w:color="auto"/>
+          <w:bottom w:val="single" w:sz="8" w:space="0" w:color="auto"/>
+          <w:right w:val="single" w:sz="8" w:space="0" w:color="auto"/>
+          <w:insideH w:val="single" w:sz="8" w:space="0" w:color="auto"/>
+          <w:insideV w:val="single" w:sz="8" w:space="0" w:color="auto"/>
         </w:tblBorders>
         <w:tblLayout w:type="fixed"/>
         <w:tblLook w:val="04A0" w:firstRow="1" w:lastRow="0" w:firstColumn="1" w:lastColumn="0" w:noHBand="0" w:noVBand="1"/>
@@ -822,30 +698,22 @@
           <w:tcPr>
             <w:tcW w:w="10196" w:type="dxa"/>
             <w:shd w:val="clear" w:color="auto" w:fill="DEEAF6" w:themeFill="accent5" w:themeFillTint="33"/>
-            <w:tcMar/>
           </w:tcPr>
           <w:p>
             <w:pPr>
               <w:spacing w:line="276" w:lineRule="auto"/>
               <w:ind w:right="118"/>
               <w:rPr>
-                <w:b w:val="1"/>
-                <w:bCs w:val="1"/>
+                <w:b/>
+                <w:bCs/>
               </w:rPr>
             </w:pPr>
             <w:r>
               <w:rPr>
-                <w:b w:val="1"/>
-                <w:bCs w:val="1"/>
-              </w:rPr>
-              <w:t xml:space="preserve">Tema </w:t>
-            </w:r>
-            <w:r>
-              <w:rPr>
-                <w:b w:val="1"/>
-                <w:bCs w:val="1"/>
-              </w:rPr>
-              <w:t>do projeto</w:t>
+                <w:b/>
+                <w:szCs w:val="24"/>
+              </w:rPr>
+              <w:t>Integrantes do Grupo</w:t>
             </w:r>
           </w:p>
         </w:tc>
@@ -857,99 +725,142 @@
         <w:tc>
           <w:tcPr>
             <w:tcW w:w="10196" w:type="dxa"/>
-            <w:tcMar/>
           </w:tcPr>
           <w:p>
             <w:pPr>
-              <w:pStyle w:val="Normal"/>
-              <w:suppressLineNumbers w:val="0"/>
-              <w:bidi w:val="0"/>
-              <w:spacing w:before="0" w:beforeAutospacing="off" w:after="0" w:afterAutospacing="off" w:line="276" w:lineRule="auto"/>
-              <w:ind w:left="0" w:right="118"/>
-              <w:jc w:val="both"/>
+              <w:spacing w:line="276" w:lineRule="auto"/>
+              <w:ind w:right="118"/>
+              <w:rPr>
+                <w:szCs w:val="24"/>
+                <w:lang w:val="es-ES"/>
+              </w:rPr>
             </w:pPr>
             <w:r>
-              <w:rPr/>
-              <w:t>Análise de ações da bolsa, predição de como os valores definindo um setor industrial como base e entender como mercado se comporta, e todas as variáveis que influenciam seu valor.</w:t>
+              <w:rPr>
+                <w:szCs w:val="24"/>
+                <w:lang w:val="es-ES"/>
+              </w:rPr>
+              <w:t>Alan Diek Guimarães</w:t>
             </w:r>
           </w:p>
           <w:p>
             <w:pPr>
-              <w:pStyle w:val="Normal"/>
-              <w:suppressLineNumbers w:val="0"/>
-              <w:bidi w:val="0"/>
-              <w:spacing w:before="0" w:beforeAutospacing="off" w:after="0" w:afterAutospacing="off" w:line="276" w:lineRule="auto"/>
-              <w:ind w:left="0" w:right="118"/>
-              <w:jc w:val="both"/>
+              <w:spacing w:line="276" w:lineRule="auto"/>
+              <w:ind w:right="118"/>
+              <w:rPr>
+                <w:szCs w:val="24"/>
+                <w:lang w:val="es-ES"/>
+              </w:rPr>
             </w:pPr>
             <w:r>
-              <w:rPr/>
-              <w:t xml:space="preserve"> </w:t>
-            </w:r>
-            <w:r>
-              <w:rPr/>
-              <w:t xml:space="preserve">- </w:t>
-            </w:r>
-            <w:r>
-              <w:rPr/>
-              <w:t xml:space="preserve">A </w:t>
-            </w:r>
-            <w:r>
-              <w:rPr/>
-              <w:t>Ideia é</w:t>
-            </w:r>
-            <w:r>
-              <w:rPr/>
-              <w:t xml:space="preserve"> desenvolver uma ferramenta capaz de analisar e identificar através de determinadas </w:t>
-            </w:r>
-            <w:r>
-              <w:rPr/>
-              <w:t>variáveis</w:t>
-            </w:r>
-            <w:r>
-              <w:rPr/>
-              <w:t xml:space="preserve"> qual a melhor opção de compra de ações de uma determinada empresa</w:t>
-            </w:r>
-            <w:r>
-              <w:rPr/>
-              <w:t>.</w:t>
+              <w:rPr>
+                <w:szCs w:val="24"/>
+                <w:lang w:val="es-ES"/>
+              </w:rPr>
+              <w:t>Juan Viana</w:t>
             </w:r>
           </w:p>
           <w:p>
             <w:pPr>
-              <w:pStyle w:val="Normal"/>
-              <w:suppressLineNumbers w:val="0"/>
-              <w:bidi w:val="0"/>
-              <w:spacing w:before="0" w:beforeAutospacing="off" w:after="0" w:afterAutospacing="off" w:line="276" w:lineRule="auto"/>
-              <w:ind w:left="0" w:right="118"/>
-              <w:jc w:val="both"/>
+              <w:spacing w:line="276" w:lineRule="auto"/>
+              <w:ind w:right="118"/>
+              <w:rPr>
+                <w:szCs w:val="24"/>
+                <w:lang w:val="es-ES"/>
+              </w:rPr>
             </w:pPr>
             <w:r>
-              <w:rPr/>
-              <w:t xml:space="preserve"> - O diferencial será a </w:t>
-            </w:r>
-            <w:r>
-              <w:rPr/>
-              <w:t>acurácia</w:t>
-            </w:r>
-            <w:r>
-              <w:rPr/>
-              <w:t xml:space="preserve"> do modelo desenvolvido</w:t>
-            </w:r>
-            <w:r>
-              <w:rPr/>
-              <w:t>.</w:t>
-            </w:r>
+              <w:rPr>
+                <w:szCs w:val="24"/>
+                <w:lang w:val="es-ES"/>
+              </w:rPr>
+              <w:t xml:space="preserve">Marcos </w:t>
+            </w:r>
+            <w:proofErr w:type="spellStart"/>
+            <w:r>
+              <w:rPr>
+                <w:szCs w:val="24"/>
+                <w:lang w:val="es-ES"/>
+              </w:rPr>
+              <w:t>Vinicius</w:t>
+            </w:r>
+            <w:proofErr w:type="spellEnd"/>
+          </w:p>
+          <w:p>
+            <w:pPr>
+              <w:spacing w:line="276" w:lineRule="auto"/>
+              <w:ind w:right="118"/>
+              <w:rPr>
+                <w:szCs w:val="24"/>
+                <w:lang w:val="es-ES"/>
+              </w:rPr>
+            </w:pPr>
+            <w:proofErr w:type="spellStart"/>
+            <w:r>
+              <w:rPr>
+                <w:szCs w:val="24"/>
+                <w:lang w:val="es-ES"/>
+              </w:rPr>
+              <w:t>Vinicius</w:t>
+            </w:r>
+            <w:proofErr w:type="spellEnd"/>
+            <w:r>
+              <w:rPr>
+                <w:szCs w:val="24"/>
+                <w:lang w:val="es-ES"/>
+              </w:rPr>
+              <w:t xml:space="preserve"> </w:t>
+            </w:r>
+            <w:proofErr w:type="spellStart"/>
+            <w:r>
+              <w:rPr>
+                <w:szCs w:val="24"/>
+                <w:lang w:val="es-ES"/>
+              </w:rPr>
+              <w:t>Schilieve</w:t>
+            </w:r>
+            <w:proofErr w:type="spellEnd"/>
           </w:p>
           <w:p>
             <w:pPr>
               <w:spacing w:line="276" w:lineRule="auto"/>
               <w:ind w:right="118"/>
             </w:pPr>
+            <w:r>
+              <w:rPr>
+                <w:szCs w:val="24"/>
+              </w:rPr>
+              <w:t>V</w:t>
+            </w:r>
+            <w:r>
+              <w:rPr>
+                <w:szCs w:val="24"/>
+              </w:rPr>
+              <w:t xml:space="preserve">inicius </w:t>
+            </w:r>
+            <w:r>
+              <w:rPr>
+                <w:szCs w:val="24"/>
+              </w:rPr>
+              <w:t>Jesus</w:t>
+            </w:r>
+            <w:r>
+              <w:t xml:space="preserve"> </w:t>
+            </w:r>
           </w:p>
         </w:tc>
       </w:tr>
     </w:tbl>
+    <w:p>
+      <w:pPr>
+        <w:spacing w:line="276" w:lineRule="auto"/>
+        <w:ind w:right="118"/>
+        <w:rPr>
+          <w:b/>
+          <w:szCs w:val="24"/>
+        </w:rPr>
+      </w:pPr>
+    </w:p>
     <w:p>
       <w:pPr>
         <w:spacing w:line="276" w:lineRule="auto"/>
@@ -966,12 +877,12 @@
         <w:tblW w:w="10196" w:type="dxa"/>
         <w:tblInd w:w="284" w:type="dxa"/>
         <w:tblBorders>
-          <w:top w:val="single" w:color="auto" w:sz="8" w:space="0"/>
-          <w:left w:val="single" w:color="auto" w:sz="8" w:space="0"/>
-          <w:bottom w:val="single" w:color="auto" w:sz="8" w:space="0"/>
-          <w:right w:val="single" w:color="auto" w:sz="8" w:space="0"/>
-          <w:insideH w:val="single" w:color="auto" w:sz="8" w:space="0"/>
-          <w:insideV w:val="single" w:color="auto" w:sz="8" w:space="0"/>
+          <w:top w:val="single" w:sz="8" w:space="0" w:color="auto"/>
+          <w:left w:val="single" w:sz="8" w:space="0" w:color="auto"/>
+          <w:bottom w:val="single" w:sz="8" w:space="0" w:color="auto"/>
+          <w:right w:val="single" w:sz="8" w:space="0" w:color="auto"/>
+          <w:insideH w:val="single" w:sz="8" w:space="0" w:color="auto"/>
+          <w:insideV w:val="single" w:sz="8" w:space="0" w:color="auto"/>
         </w:tblBorders>
         <w:tblLayout w:type="fixed"/>
         <w:tblLook w:val="04A0" w:firstRow="1" w:lastRow="0" w:firstColumn="1" w:lastColumn="0" w:noHBand="0" w:noVBand="1"/>
@@ -987,7 +898,125 @@
           <w:tcPr>
             <w:tcW w:w="10196" w:type="dxa"/>
             <w:shd w:val="clear" w:color="auto" w:fill="DEEAF6" w:themeFill="accent5" w:themeFillTint="33"/>
-            <w:tcMar/>
+          </w:tcPr>
+          <w:p>
+            <w:pPr>
+              <w:spacing w:line="276" w:lineRule="auto"/>
+              <w:ind w:right="118"/>
+              <w:rPr>
+                <w:b/>
+                <w:bCs/>
+              </w:rPr>
+            </w:pPr>
+            <w:r>
+              <w:rPr>
+                <w:b/>
+                <w:bCs/>
+              </w:rPr>
+              <w:t>Tema do projeto</w:t>
+            </w:r>
+          </w:p>
+        </w:tc>
+      </w:tr>
+      <w:tr>
+        <w:trPr>
+          <w:trHeight w:val="1590"/>
+        </w:trPr>
+        <w:tc>
+          <w:tcPr>
+            <w:tcW w:w="10196" w:type="dxa"/>
+          </w:tcPr>
+          <w:p>
+            <w:pPr>
+              <w:spacing w:line="276" w:lineRule="auto"/>
+              <w:ind w:right="118"/>
+            </w:pPr>
+            <w:r>
+              <w:t>Análise de ações da bolsa, predição de como os valores definindo um setor industrial como base e entender como mercado se comporta, e todas as variáveis que influenciam seu valor.</w:t>
+            </w:r>
+          </w:p>
+          <w:p>
+            <w:pPr>
+              <w:spacing w:line="276" w:lineRule="auto"/>
+              <w:ind w:right="118"/>
+            </w:pPr>
+            <w:r>
+              <w:t xml:space="preserve"> </w:t>
+            </w:r>
+            <w:r>
+              <w:t xml:space="preserve">- </w:t>
+            </w:r>
+            <w:r>
+              <w:t xml:space="preserve">A Ideia é desenvolver uma ferramenta capaz de analisar e identificar através de determinadas </w:t>
+            </w:r>
+            <w:r>
+              <w:t>variáveis</w:t>
+            </w:r>
+            <w:r>
+              <w:t xml:space="preserve"> qual a melhor opção de compra de ações de uma determinada empresa</w:t>
+            </w:r>
+            <w:r>
+              <w:t>.</w:t>
+            </w:r>
+          </w:p>
+          <w:p>
+            <w:pPr>
+              <w:spacing w:line="276" w:lineRule="auto"/>
+              <w:ind w:right="118"/>
+            </w:pPr>
+            <w:r>
+              <w:t xml:space="preserve"> - O diferencial será a acurácia do modelo desenvolvido</w:t>
+            </w:r>
+            <w:r>
+              <w:t>.</w:t>
+            </w:r>
+          </w:p>
+          <w:p>
+            <w:pPr>
+              <w:spacing w:line="276" w:lineRule="auto"/>
+              <w:ind w:right="118"/>
+            </w:pPr>
+          </w:p>
+        </w:tc>
+      </w:tr>
+    </w:tbl>
+    <w:p>
+      <w:pPr>
+        <w:spacing w:line="276" w:lineRule="auto"/>
+        <w:ind w:right="118"/>
+        <w:rPr>
+          <w:b/>
+          <w:szCs w:val="24"/>
+        </w:rPr>
+      </w:pPr>
+    </w:p>
+    <w:tbl>
+      <w:tblPr>
+        <w:tblStyle w:val="Tabelacomgrade"/>
+        <w:tblW w:w="10196" w:type="dxa"/>
+        <w:tblInd w:w="284" w:type="dxa"/>
+        <w:tblBorders>
+          <w:top w:val="single" w:sz="8" w:space="0" w:color="auto"/>
+          <w:left w:val="single" w:sz="8" w:space="0" w:color="auto"/>
+          <w:bottom w:val="single" w:sz="8" w:space="0" w:color="auto"/>
+          <w:right w:val="single" w:sz="8" w:space="0" w:color="auto"/>
+          <w:insideH w:val="single" w:sz="8" w:space="0" w:color="auto"/>
+          <w:insideV w:val="single" w:sz="8" w:space="0" w:color="auto"/>
+        </w:tblBorders>
+        <w:tblLayout w:type="fixed"/>
+        <w:tblLook w:val="04A0" w:firstRow="1" w:lastRow="0" w:firstColumn="1" w:lastColumn="0" w:noHBand="0" w:noVBand="1"/>
+      </w:tblPr>
+      <w:tblGrid>
+        <w:gridCol w:w="10196"/>
+      </w:tblGrid>
+      <w:tr>
+        <w:trPr>
+          <w:trHeight w:val="249"/>
+        </w:trPr>
+        <w:tc>
+          <w:tcPr>
+            <w:tcW w:w="10196" w:type="dxa"/>
+            <w:shd w:val="clear" w:color="auto" w:fill="DEEAF6" w:themeFill="accent5" w:themeFillTint="33"/>
           </w:tcPr>
           <w:p>
             <w:pPr>
@@ -1015,28 +1044,29 @@
         <w:tc>
           <w:tcPr>
             <w:tcW w:w="10196" w:type="dxa"/>
-            <w:tcMar/>
           </w:tcPr>
           <w:p>
             <w:pPr>
               <w:spacing w:line="276" w:lineRule="auto"/>
               <w:ind w:right="118"/>
               <w:rPr>
-                <w:b w:val="1"/>
-                <w:bCs w:val="1"/>
+                <w:b/>
+                <w:bCs/>
               </w:rPr>
             </w:pPr>
-            <w:r>
-              <w:rPr>
-                <w:b w:val="1"/>
-                <w:bCs w:val="1"/>
+            <w:proofErr w:type="spellStart"/>
+            <w:r>
+              <w:rPr>
+                <w:b/>
+                <w:bCs/>
               </w:rPr>
               <w:t>Trelo</w:t>
             </w:r>
-            <w:r>
-              <w:rPr>
-                <w:b w:val="1"/>
-                <w:bCs w:val="1"/>
+            <w:proofErr w:type="spellEnd"/>
+            <w:r>
+              <w:rPr>
+                <w:b/>
+                <w:bCs/>
               </w:rPr>
               <w:t>:</w:t>
             </w:r>
@@ -1046,7 +1076,7 @@
               <w:spacing w:line="276" w:lineRule="auto"/>
               <w:ind w:right="118"/>
             </w:pPr>
-            <w:hyperlink r:id="Ra6e0c8fa5868476b">
+            <w:hyperlink r:id="rId11">
               <w:r>
                 <w:rPr>
                   <w:rStyle w:val="Hyperlink"/>
@@ -1065,15 +1095,15 @@
             </w:r>
             <w:r>
               <w:rPr>
-                <w:b w:val="1"/>
-                <w:bCs w:val="1"/>
+                <w:b/>
+                <w:bCs/>
               </w:rPr>
               <w:t>Miro</w:t>
             </w:r>
             <w:r>
               <w:rPr>
-                <w:b w:val="1"/>
-                <w:bCs w:val="1"/>
+                <w:b/>
+                <w:bCs/>
               </w:rPr>
               <w:t>:</w:t>
             </w:r>
@@ -1083,7 +1113,7 @@
               <w:spacing w:line="276" w:lineRule="auto"/>
               <w:ind w:right="118"/>
             </w:pPr>
-            <w:hyperlink r:id="R3b287224f1384591">
+            <w:hyperlink r:id="rId12">
               <w:r>
                 <w:rPr>
                   <w:rStyle w:val="Hyperlink"/>
@@ -1205,15 +1235,15 @@
       </w:pPr>
     </w:p>
     <w:sectPr>
-      <w:headerReference w:type="default" r:id="rId11"/>
-      <w:footerReference w:type="default" r:id="rId12"/>
-      <w:pgSz w:w="11906" w:h="16838" w:orient="portrait"/>
+      <w:headerReference w:type="default" r:id="rId13"/>
+      <w:footerReference w:type="default" r:id="rId14"/>
+      <w:pgSz w:w="11906" w:h="16838"/>
       <w:pgMar w:top="720" w:right="720" w:bottom="720" w:left="720" w:header="708" w:footer="708" w:gutter="0"/>
       <w:pgBorders w:offsetFrom="page">
-        <w:top w:val="single" w:color="FF0000" w:sz="4" w:space="24"/>
-        <w:left w:val="single" w:color="FF0000" w:sz="4" w:space="24"/>
-        <w:bottom w:val="single" w:color="FF0000" w:sz="4" w:space="24"/>
-        <w:right w:val="single" w:color="FF0000" w:sz="4" w:space="24"/>
+        <w:top w:val="single" w:sz="4" w:space="24" w:color="FF0000"/>
+        <w:left w:val="single" w:sz="4" w:space="24" w:color="FF0000"/>
+        <w:bottom w:val="single" w:sz="4" w:space="24" w:color="FF0000"/>
+        <w:right w:val="single" w:sz="4" w:space="24" w:color="FF0000"/>
       </w:pgBorders>
       <w:cols w:space="708"/>
       <w:docGrid w:linePitch="360"/>
@@ -1435,7 +1465,7 @@
 </file>
 
 <file path=word/header1.xml><?xml version="1.0" encoding="utf-8"?>
-<w:hdr xmlns:wpc="http://schemas.microsoft.com/office/word/2010/wordprocessingCanvas" xmlns:cx="http://schemas.microsoft.com/office/drawing/2014/chartex" xmlns:cx1="http://schemas.microsoft.com/office/drawing/2015/9/8/chartex" xmlns:cx2="http://schemas.microsoft.com/office/drawing/2015/10/21/chartex" xmlns:cx3="http://schemas.microsoft.com/office/drawing/2016/5/9/chartex" xmlns:cx4="http://schemas.microsoft.com/office/drawing/2016/5/10/chartex" xmlns:cx5="http://schemas.microsoft.com/office/drawing/2016/5/11/chartex" xmlns:cx6="http://schemas.microsoft.com/office/drawing/2016/5/12/chartex" xmlns:cx7="http://schemas.microsoft.com/office/drawing/2016/5/13/chartex" xmlns:cx8="http://schemas.microsoft.com/office/drawing/2016/5/14/chartex" xmlns:mc="http://schemas.openxmlformats.org/markup-compatibility/2006" xmlns:aink="http://schemas.microsoft.com/office/drawing/2016/ink" xmlns:am3d="http://schemas.microsoft.com/office/drawing/2017/model3d" xmlns:o="urn:schemas-microsoft-com:office:office" xmlns:oel="http://schemas.microsoft.com/office/2019/extlst" xmlns:r="http://schemas.openxmlformats.org/officeDocument/2006/relationships" xmlns:m="http://schemas.openxmlformats.org/officeDocument/2006/math" xmlns:v="urn:schemas-microsoft-com:vml" xmlns:wp14="http://schemas.microsoft.com/office/word/2010/wordprocessingDrawing" xmlns:wp="http://schemas.openxmlformats.org/drawingml/2006/wordprocessingDrawing" xmlns:w10="urn:schemas-microsoft-com:office:word" xmlns:w="http://schemas.openxmlformats.org/wordprocessingml/2006/main" xmlns:w14="http://schemas.microsoft.com/office/word/2010/wordml" xmlns:w15="http://schemas.microsoft.com/office/word/2012/wordml" xmlns:w16cex="http://schemas.microsoft.com/office/word/2018/wordml/cex" xmlns:w16cid="http://schemas.microsoft.com/office/word/2016/wordml/cid" xmlns:w16="http://schemas.microsoft.com/office/word/2018/wordml" xmlns:w16du="http://schemas.microsoft.com/office/word/2023/wordml/word16du" xmlns:w16sdtdh="http://schemas.microsoft.com/office/word/2020/wordml/sdtdatahash" xmlns:w16sdtfl="http://schemas.microsoft.com/office/word/2024/wordml/sdtformatlock" xmlns:w16se="http://schemas.microsoft.com/office/word/2015/wordml/symex" xmlns:wpg="http://schemas.microsoft.com/office/word/2010/wordprocessingGroup" xmlns:wpi="http://schemas.microsoft.com/office/word/2010/wordprocessingInk" xmlns:wne="http://schemas.microsoft.com/office/word/2006/wordml" xmlns:wps="http://schemas.microsoft.com/office/word/2010/wordprocessingShape" xmlns:a="http://schemas.openxmlformats.org/drawingml/2006/main" xmlns:pic="http://schemas.openxmlformats.org/drawingml/2006/picture" xmlns:a14="http://schemas.microsoft.com/office/drawing/2010/main" mc:Ignorable="w14 w15 w16se w16cid w16 w16cex w16sdtdh w16sdtfl w16du wp14">
+<w:hdr xmlns:wpc="http://schemas.microsoft.com/office/word/2010/wordprocessingCanvas" xmlns:cx="http://schemas.microsoft.com/office/drawing/2014/chartex" xmlns:cx1="http://schemas.microsoft.com/office/drawing/2015/9/8/chartex" xmlns:cx2="http://schemas.microsoft.com/office/drawing/2015/10/21/chartex" xmlns:cx3="http://schemas.microsoft.com/office/drawing/2016/5/9/chartex" xmlns:cx4="http://schemas.microsoft.com/office/drawing/2016/5/10/chartex" xmlns:cx5="http://schemas.microsoft.com/office/drawing/2016/5/11/chartex" xmlns:cx6="http://schemas.microsoft.com/office/drawing/2016/5/12/chartex" xmlns:cx7="http://schemas.microsoft.com/office/drawing/2016/5/13/chartex" xmlns:cx8="http://schemas.microsoft.com/office/drawing/2016/5/14/chartex" xmlns:mc="http://schemas.openxmlformats.org/markup-compatibility/2006" xmlns:aink="http://schemas.microsoft.com/office/drawing/2016/ink" xmlns:am3d="http://schemas.microsoft.com/office/drawing/2017/model3d" xmlns:o="urn:schemas-microsoft-com:office:office" xmlns:oel="http://schemas.microsoft.com/office/2019/extlst" xmlns:r="http://schemas.openxmlformats.org/officeDocument/2006/relationships" xmlns:m="http://schemas.openxmlformats.org/officeDocument/2006/math" xmlns:v="urn:schemas-microsoft-com:vml" xmlns:wp14="http://schemas.microsoft.com/office/word/2010/wordprocessingDrawing" xmlns:wp="http://schemas.openxmlformats.org/drawingml/2006/wordprocessingDrawing" xmlns:w10="urn:schemas-microsoft-com:office:word" xmlns:w="http://schemas.openxmlformats.org/wordprocessingml/2006/main" xmlns:w14="http://schemas.microsoft.com/office/word/2010/wordml" xmlns:w15="http://schemas.microsoft.com/office/word/2012/wordml" xmlns:w16cex="http://schemas.microsoft.com/office/word/2018/wordml/cex" xmlns:w16cid="http://schemas.microsoft.com/office/word/2016/wordml/cid" xmlns:w16="http://schemas.microsoft.com/office/word/2018/wordml" xmlns:w16du="http://schemas.microsoft.com/office/word/2023/wordml/word16du" xmlns:w16sdtdh="http://schemas.microsoft.com/office/word/2020/wordml/sdtdatahash" xmlns:w16sdtfl="http://schemas.microsoft.com/office/word/2024/wordml/sdtformatlock" xmlns:w16se="http://schemas.microsoft.com/office/word/2015/wordml/symex" xmlns:wpg="http://schemas.microsoft.com/office/word/2010/wordprocessingGroup" xmlns:wpi="http://schemas.microsoft.com/office/word/2010/wordprocessingInk" xmlns:wne="http://schemas.microsoft.com/office/word/2006/wordml" xmlns:wps="http://schemas.microsoft.com/office/word/2010/wordprocessingShape" mc:Ignorable="w14 w15 w16se w16cid w16 w16cex w16sdtdh w16sdtfl w16du wp14">
   <w:p>
     <w:pPr>
       <w:pStyle w:val="Cabealho"/>
@@ -1641,7 +1671,7 @@
         <w:ind w:left="720" w:hanging="360"/>
       </w:pPr>
       <w:rPr>
-        <w:rFonts w:hint="default" w:ascii="Symbol" w:hAnsi="Symbol"/>
+        <w:rFonts w:ascii="Symbol" w:hAnsi="Symbol" w:hint="default"/>
       </w:rPr>
     </w:lvl>
     <w:lvl w:ilvl="1" w:tplc="04160003" w:tentative="1">
@@ -1653,7 +1683,7 @@
         <w:ind w:left="1440" w:hanging="360"/>
       </w:pPr>
       <w:rPr>
-        <w:rFonts w:hint="default" w:ascii="Courier New" w:hAnsi="Courier New" w:cs="Courier New"/>
+        <w:rFonts w:ascii="Courier New" w:hAnsi="Courier New" w:cs="Courier New" w:hint="default"/>
       </w:rPr>
     </w:lvl>
     <w:lvl w:ilvl="2" w:tplc="04160005" w:tentative="1">
@@ -1665,7 +1695,7 @@
         <w:ind w:left="2160" w:hanging="360"/>
       </w:pPr>
       <w:rPr>
-        <w:rFonts w:hint="default" w:ascii="Wingdings" w:hAnsi="Wingdings"/>
+        <w:rFonts w:ascii="Wingdings" w:hAnsi="Wingdings" w:hint="default"/>
       </w:rPr>
     </w:lvl>
     <w:lvl w:ilvl="3" w:tplc="04160001" w:tentative="1">
@@ -1677,7 +1707,7 @@
         <w:ind w:left="2880" w:hanging="360"/>
       </w:pPr>
       <w:rPr>
-        <w:rFonts w:hint="default" w:ascii="Symbol" w:hAnsi="Symbol"/>
+        <w:rFonts w:ascii="Symbol" w:hAnsi="Symbol" w:hint="default"/>
       </w:rPr>
     </w:lvl>
     <w:lvl w:ilvl="4" w:tplc="04160003" w:tentative="1">
@@ -1689,7 +1719,7 @@
         <w:ind w:left="3600" w:hanging="360"/>
       </w:pPr>
       <w:rPr>
-        <w:rFonts w:hint="default" w:ascii="Courier New" w:hAnsi="Courier New" w:cs="Courier New"/>
+        <w:rFonts w:ascii="Courier New" w:hAnsi="Courier New" w:cs="Courier New" w:hint="default"/>
       </w:rPr>
     </w:lvl>
     <w:lvl w:ilvl="5" w:tplc="04160005" w:tentative="1">
@@ -1701,7 +1731,7 @@
         <w:ind w:left="4320" w:hanging="360"/>
       </w:pPr>
       <w:rPr>
-        <w:rFonts w:hint="default" w:ascii="Wingdings" w:hAnsi="Wingdings"/>
+        <w:rFonts w:ascii="Wingdings" w:hAnsi="Wingdings" w:hint="default"/>
       </w:rPr>
     </w:lvl>
     <w:lvl w:ilvl="6" w:tplc="04160001" w:tentative="1">
@@ -1713,7 +1743,7 @@
         <w:ind w:left="5040" w:hanging="360"/>
       </w:pPr>
       <w:rPr>
-        <w:rFonts w:hint="default" w:ascii="Symbol" w:hAnsi="Symbol"/>
+        <w:rFonts w:ascii="Symbol" w:hAnsi="Symbol" w:hint="default"/>
       </w:rPr>
     </w:lvl>
     <w:lvl w:ilvl="7" w:tplc="04160003" w:tentative="1">
@@ -1725,7 +1755,7 @@
         <w:ind w:left="5760" w:hanging="360"/>
       </w:pPr>
       <w:rPr>
-        <w:rFonts w:hint="default" w:ascii="Courier New" w:hAnsi="Courier New" w:cs="Courier New"/>
+        <w:rFonts w:ascii="Courier New" w:hAnsi="Courier New" w:cs="Courier New" w:hint="default"/>
       </w:rPr>
     </w:lvl>
     <w:lvl w:ilvl="8" w:tplc="04160005" w:tentative="1">
@@ -1737,7 +1767,7 @@
         <w:ind w:left="6480" w:hanging="360"/>
       </w:pPr>
       <w:rPr>
-        <w:rFonts w:hint="default" w:ascii="Wingdings" w:hAnsi="Wingdings"/>
+        <w:rFonts w:ascii="Wingdings" w:hAnsi="Wingdings" w:hint="default"/>
       </w:rPr>
     </w:lvl>
   </w:abstractNum>
@@ -2690,7 +2720,7 @@
         <w:ind w:left="436" w:hanging="360"/>
       </w:pPr>
       <w:rPr>
-        <w:rFonts w:hint="default" w:ascii="Symbol" w:hAnsi="Symbol"/>
+        <w:rFonts w:ascii="Symbol" w:hAnsi="Symbol" w:hint="default"/>
       </w:rPr>
     </w:lvl>
     <w:lvl w:ilvl="1" w:tplc="04160003" w:tentative="1">
@@ -2702,7 +2732,7 @@
         <w:ind w:left="1156" w:hanging="360"/>
       </w:pPr>
       <w:rPr>
-        <w:rFonts w:hint="default" w:ascii="Courier New" w:hAnsi="Courier New" w:cs="Courier New"/>
+        <w:rFonts w:ascii="Courier New" w:hAnsi="Courier New" w:cs="Courier New" w:hint="default"/>
       </w:rPr>
     </w:lvl>
     <w:lvl w:ilvl="2" w:tplc="04160005" w:tentative="1">
@@ -2714,7 +2744,7 @@
         <w:ind w:left="1876" w:hanging="360"/>
       </w:pPr>
       <w:rPr>
-        <w:rFonts w:hint="default" w:ascii="Wingdings" w:hAnsi="Wingdings"/>
+        <w:rFonts w:ascii="Wingdings" w:hAnsi="Wingdings" w:hint="default"/>
       </w:rPr>
     </w:lvl>
     <w:lvl w:ilvl="3" w:tplc="04160001" w:tentative="1">
@@ -2726,7 +2756,7 @@
         <w:ind w:left="2596" w:hanging="360"/>
       </w:pPr>
       <w:rPr>
-        <w:rFonts w:hint="default" w:ascii="Symbol" w:hAnsi="Symbol"/>
+        <w:rFonts w:ascii="Symbol" w:hAnsi="Symbol" w:hint="default"/>
       </w:rPr>
     </w:lvl>
     <w:lvl w:ilvl="4" w:tplc="04160003" w:tentative="1">
@@ -2738,7 +2768,7 @@
         <w:ind w:left="3316" w:hanging="360"/>
       </w:pPr>
       <w:rPr>
-        <w:rFonts w:hint="default" w:ascii="Courier New" w:hAnsi="Courier New" w:cs="Courier New"/>
+        <w:rFonts w:ascii="Courier New" w:hAnsi="Courier New" w:cs="Courier New" w:hint="default"/>
       </w:rPr>
     </w:lvl>
     <w:lvl w:ilvl="5" w:tplc="04160005" w:tentative="1">
@@ -2750,7 +2780,7 @@
         <w:ind w:left="4036" w:hanging="360"/>
       </w:pPr>
       <w:rPr>
-        <w:rFonts w:hint="default" w:ascii="Wingdings" w:hAnsi="Wingdings"/>
+        <w:rFonts w:ascii="Wingdings" w:hAnsi="Wingdings" w:hint="default"/>
       </w:rPr>
     </w:lvl>
     <w:lvl w:ilvl="6" w:tplc="04160001" w:tentative="1">
@@ -2762,7 +2792,7 @@
         <w:ind w:left="4756" w:hanging="360"/>
       </w:pPr>
       <w:rPr>
-        <w:rFonts w:hint="default" w:ascii="Symbol" w:hAnsi="Symbol"/>
+        <w:rFonts w:ascii="Symbol" w:hAnsi="Symbol" w:hint="default"/>
       </w:rPr>
     </w:lvl>
     <w:lvl w:ilvl="7" w:tplc="04160003" w:tentative="1">
@@ -2774,7 +2804,7 @@
         <w:ind w:left="5476" w:hanging="360"/>
       </w:pPr>
       <w:rPr>
-        <w:rFonts w:hint="default" w:ascii="Courier New" w:hAnsi="Courier New" w:cs="Courier New"/>
+        <w:rFonts w:ascii="Courier New" w:hAnsi="Courier New" w:cs="Courier New" w:hint="default"/>
       </w:rPr>
     </w:lvl>
     <w:lvl w:ilvl="8" w:tplc="04160005" w:tentative="1">
@@ -2786,7 +2816,7 @@
         <w:ind w:left="6196" w:hanging="360"/>
       </w:pPr>
       <w:rPr>
-        <w:rFonts w:hint="default" w:ascii="Wingdings" w:hAnsi="Wingdings"/>
+        <w:rFonts w:ascii="Wingdings" w:hAnsi="Wingdings" w:hint="default"/>
       </w:rPr>
     </w:lvl>
   </w:abstractNum>
@@ -2983,7 +3013,7 @@
         <w:ind w:left="720" w:hanging="360"/>
       </w:pPr>
       <w:rPr>
-        <w:rFonts w:hint="default" w:ascii="Symbol" w:hAnsi="Symbol"/>
+        <w:rFonts w:ascii="Symbol" w:hAnsi="Symbol" w:hint="default"/>
       </w:rPr>
     </w:lvl>
     <w:lvl w:ilvl="1" w:tplc="04160003">
@@ -2995,7 +3025,7 @@
         <w:ind w:left="1440" w:hanging="360"/>
       </w:pPr>
       <w:rPr>
-        <w:rFonts w:hint="default" w:ascii="Courier New" w:hAnsi="Courier New" w:cs="Courier New"/>
+        <w:rFonts w:ascii="Courier New" w:hAnsi="Courier New" w:cs="Courier New" w:hint="default"/>
       </w:rPr>
     </w:lvl>
     <w:lvl w:ilvl="2" w:tplc="04160005" w:tentative="1">
@@ -3007,7 +3037,7 @@
         <w:ind w:left="2160" w:hanging="360"/>
       </w:pPr>
       <w:rPr>
-        <w:rFonts w:hint="default" w:ascii="Wingdings" w:hAnsi="Wingdings"/>
+        <w:rFonts w:ascii="Wingdings" w:hAnsi="Wingdings" w:hint="default"/>
       </w:rPr>
     </w:lvl>
     <w:lvl w:ilvl="3" w:tplc="04160001" w:tentative="1">
@@ -3019,7 +3049,7 @@
         <w:ind w:left="2880" w:hanging="360"/>
       </w:pPr>
       <w:rPr>
-        <w:rFonts w:hint="default" w:ascii="Symbol" w:hAnsi="Symbol"/>
+        <w:rFonts w:ascii="Symbol" w:hAnsi="Symbol" w:hint="default"/>
       </w:rPr>
     </w:lvl>
     <w:lvl w:ilvl="4" w:tplc="04160003" w:tentative="1">
@@ -3031,7 +3061,7 @@
         <w:ind w:left="3600" w:hanging="360"/>
       </w:pPr>
       <w:rPr>
-        <w:rFonts w:hint="default" w:ascii="Courier New" w:hAnsi="Courier New" w:cs="Courier New"/>
+        <w:rFonts w:ascii="Courier New" w:hAnsi="Courier New" w:cs="Courier New" w:hint="default"/>
       </w:rPr>
     </w:lvl>
     <w:lvl w:ilvl="5" w:tplc="04160005" w:tentative="1">
@@ -3043,7 +3073,7 @@
         <w:ind w:left="4320" w:hanging="360"/>
       </w:pPr>
       <w:rPr>
-        <w:rFonts w:hint="default" w:ascii="Wingdings" w:hAnsi="Wingdings"/>
+        <w:rFonts w:ascii="Wingdings" w:hAnsi="Wingdings" w:hint="default"/>
       </w:rPr>
     </w:lvl>
     <w:lvl w:ilvl="6" w:tplc="04160001" w:tentative="1">
@@ -3055,7 +3085,7 @@
         <w:ind w:left="5040" w:hanging="360"/>
       </w:pPr>
       <w:rPr>
-        <w:rFonts w:hint="default" w:ascii="Symbol" w:hAnsi="Symbol"/>
+        <w:rFonts w:ascii="Symbol" w:hAnsi="Symbol" w:hint="default"/>
       </w:rPr>
     </w:lvl>
     <w:lvl w:ilvl="7" w:tplc="04160003" w:tentative="1">
@@ -3067,7 +3097,7 @@
         <w:ind w:left="5760" w:hanging="360"/>
       </w:pPr>
       <w:rPr>
-        <w:rFonts w:hint="default" w:ascii="Courier New" w:hAnsi="Courier New" w:cs="Courier New"/>
+        <w:rFonts w:ascii="Courier New" w:hAnsi="Courier New" w:cs="Courier New" w:hint="default"/>
       </w:rPr>
     </w:lvl>
     <w:lvl w:ilvl="8" w:tplc="04160005" w:tentative="1">
@@ -3079,7 +3109,7 @@
         <w:ind w:left="6480" w:hanging="360"/>
       </w:pPr>
       <w:rPr>
-        <w:rFonts w:hint="default" w:ascii="Wingdings" w:hAnsi="Wingdings"/>
+        <w:rFonts w:ascii="Wingdings" w:hAnsi="Wingdings" w:hint="default"/>
       </w:rPr>
     </w:lvl>
   </w:abstractNum>
@@ -3258,11 +3288,11 @@
 </file>
 
 <file path=word/styles.xml><?xml version="1.0" encoding="utf-8"?>
-<w:styles xmlns:wp14="http://schemas.microsoft.com/office/word/2010/wordprocessingDrawing" xmlns:mc="http://schemas.openxmlformats.org/markup-compatibility/2006" xmlns:r="http://schemas.openxmlformats.org/officeDocument/2006/relationships" xmlns:w="http://schemas.openxmlformats.org/wordprocessingml/2006/main" xmlns:w14="http://schemas.microsoft.com/office/word/2010/wordml" xmlns:w15="http://schemas.microsoft.com/office/word/2012/wordml" xmlns:w16cex="http://schemas.microsoft.com/office/word/2018/wordml/cex" xmlns:w16cid="http://schemas.microsoft.com/office/word/2016/wordml/cid" xmlns:w16="http://schemas.microsoft.com/office/word/2018/wordml" xmlns:w16du="http://schemas.microsoft.com/office/word/2023/wordml/word16du" xmlns:w16sdtdh="http://schemas.microsoft.com/office/word/2020/wordml/sdtdatahash" xmlns:w16sdtfl="http://schemas.microsoft.com/office/word/2024/wordml/sdtformatlock" xmlns:w16se="http://schemas.microsoft.com/office/word/2015/wordml/symex" mc:Ignorable="w14 w15 w16se w16cid w16 w16cex w16sdtdh w16sdtfl w16du wp14">
+<w:styles xmlns:mc="http://schemas.openxmlformats.org/markup-compatibility/2006" xmlns:r="http://schemas.openxmlformats.org/officeDocument/2006/relationships" xmlns:w="http://schemas.openxmlformats.org/wordprocessingml/2006/main" xmlns:w14="http://schemas.microsoft.com/office/word/2010/wordml" xmlns:w15="http://schemas.microsoft.com/office/word/2012/wordml" xmlns:w16cex="http://schemas.microsoft.com/office/word/2018/wordml/cex" xmlns:w16cid="http://schemas.microsoft.com/office/word/2016/wordml/cid" xmlns:w16="http://schemas.microsoft.com/office/word/2018/wordml" xmlns:w16du="http://schemas.microsoft.com/office/word/2023/wordml/word16du" xmlns:w16sdtdh="http://schemas.microsoft.com/office/word/2020/wordml/sdtdatahash" xmlns:w16sdtfl="http://schemas.microsoft.com/office/word/2024/wordml/sdtformatlock" xmlns:w16se="http://schemas.microsoft.com/office/word/2015/wordml/symex" mc:Ignorable="w14 w15 w16se w16cid w16 w16cex w16sdtdh w16sdtfl w16du">
   <w:docDefaults>
     <w:rPrDefault>
       <w:rPr>
-        <w:rFonts w:asciiTheme="minorHAnsi" w:hAnsiTheme="minorHAnsi" w:eastAsiaTheme="minorHAnsi" w:cstheme="minorBidi"/>
+        <w:rFonts w:asciiTheme="minorHAnsi" w:eastAsiaTheme="minorHAnsi" w:hAnsiTheme="minorHAnsi" w:cstheme="minorBidi"/>
         <w:sz w:val="22"/>
         <w:szCs w:val="22"/>
         <w:lang w:val="pt-BR" w:eastAsia="en-US" w:bidi="ar-SA"/>
@@ -3277,14 +3307,14 @@
   <w:latentStyles w:defLockedState="0" w:defUIPriority="99" w:defSemiHidden="0" w:defUnhideWhenUsed="0" w:defQFormat="0" w:count="376">
     <w:lsdException w:name="Normal" w:uiPriority="0" w:qFormat="1"/>
     <w:lsdException w:name="heading 1" w:uiPriority="9" w:qFormat="1"/>
-    <w:lsdException w:name="heading 2" w:uiPriority="9" w:semiHidden="1" w:unhideWhenUsed="1" w:qFormat="1"/>
-    <w:lsdException w:name="heading 3" w:uiPriority="9" w:semiHidden="1" w:unhideWhenUsed="1" w:qFormat="1"/>
-    <w:lsdException w:name="heading 4" w:uiPriority="9" w:semiHidden="1" w:unhideWhenUsed="1" w:qFormat="1"/>
-    <w:lsdException w:name="heading 5" w:uiPriority="9" w:semiHidden="1" w:unhideWhenUsed="1" w:qFormat="1"/>
-    <w:lsdException w:name="heading 6" w:uiPriority="9" w:semiHidden="1" w:unhideWhenUsed="1" w:qFormat="1"/>
-    <w:lsdException w:name="heading 7" w:uiPriority="9" w:semiHidden="1" w:unhideWhenUsed="1" w:qFormat="1"/>
-    <w:lsdException w:name="heading 8" w:uiPriority="9" w:semiHidden="1" w:unhideWhenUsed="1" w:qFormat="1"/>
-    <w:lsdException w:name="heading 9" w:uiPriority="9" w:semiHidden="1" w:unhideWhenUsed="1" w:qFormat="1"/>
+    <w:lsdException w:name="heading 2" w:semiHidden="1" w:uiPriority="9" w:unhideWhenUsed="1" w:qFormat="1"/>
+    <w:lsdException w:name="heading 3" w:semiHidden="1" w:uiPriority="9" w:unhideWhenUsed="1" w:qFormat="1"/>
+    <w:lsdException w:name="heading 4" w:semiHidden="1" w:uiPriority="9" w:unhideWhenUsed="1" w:qFormat="1"/>
+    <w:lsdException w:name="heading 5" w:semiHidden="1" w:uiPriority="9" w:unhideWhenUsed="1" w:qFormat="1"/>
+    <w:lsdException w:name="heading 6" w:semiHidden="1" w:uiPriority="9" w:unhideWhenUsed="1" w:qFormat="1"/>
+    <w:lsdException w:name="heading 7" w:semiHidden="1" w:uiPriority="9" w:unhideWhenUsed="1" w:qFormat="1"/>
+    <w:lsdException w:name="heading 8" w:semiHidden="1" w:uiPriority="9" w:unhideWhenUsed="1" w:qFormat="1"/>
+    <w:lsdException w:name="heading 9" w:semiHidden="1" w:uiPriority="9" w:unhideWhenUsed="1" w:qFormat="1"/>
     <w:lsdException w:name="index 1" w:semiHidden="1" w:unhideWhenUsed="1"/>
     <w:lsdException w:name="index 2" w:semiHidden="1" w:unhideWhenUsed="1"/>
     <w:lsdException w:name="index 3" w:semiHidden="1" w:unhideWhenUsed="1"/>
@@ -3294,22 +3324,22 @@
     <w:lsdException w:name="index 7" w:semiHidden="1" w:unhideWhenUsed="1"/>
     <w:lsdException w:name="index 8" w:semiHidden="1" w:unhideWhenUsed="1"/>
     <w:lsdException w:name="index 9" w:semiHidden="1" w:unhideWhenUsed="1"/>
-    <w:lsdException w:name="toc 1" w:uiPriority="39" w:semiHidden="1" w:unhideWhenUsed="1"/>
-    <w:lsdException w:name="toc 2" w:uiPriority="39" w:semiHidden="1" w:unhideWhenUsed="1"/>
-    <w:lsdException w:name="toc 3" w:uiPriority="39" w:semiHidden="1" w:unhideWhenUsed="1"/>
-    <w:lsdException w:name="toc 4" w:uiPriority="39" w:semiHidden="1" w:unhideWhenUsed="1"/>
-    <w:lsdException w:name="toc 5" w:uiPriority="39" w:semiHidden="1" w:unhideWhenUsed="1"/>
-    <w:lsdException w:name="toc 6" w:uiPriority="39" w:semiHidden="1" w:unhideWhenUsed="1"/>
-    <w:lsdException w:name="toc 7" w:uiPriority="39" w:semiHidden="1" w:unhideWhenUsed="1"/>
-    <w:lsdException w:name="toc 8" w:uiPriority="39" w:semiHidden="1" w:unhideWhenUsed="1"/>
-    <w:lsdException w:name="toc 9" w:uiPriority="39" w:semiHidden="1" w:unhideWhenUsed="1"/>
+    <w:lsdException w:name="toc 1" w:semiHidden="1" w:uiPriority="39" w:unhideWhenUsed="1"/>
+    <w:lsdException w:name="toc 2" w:semiHidden="1" w:uiPriority="39" w:unhideWhenUsed="1"/>
+    <w:lsdException w:name="toc 3" w:semiHidden="1" w:uiPriority="39" w:unhideWhenUsed="1"/>
+    <w:lsdException w:name="toc 4" w:semiHidden="1" w:uiPriority="39" w:unhideWhenUsed="1"/>
+    <w:lsdException w:name="toc 5" w:semiHidden="1" w:uiPriority="39" w:unhideWhenUsed="1"/>
+    <w:lsdException w:name="toc 6" w:semiHidden="1" w:uiPriority="39" w:unhideWhenUsed="1"/>
+    <w:lsdException w:name="toc 7" w:semiHidden="1" w:uiPriority="39" w:unhideWhenUsed="1"/>
+    <w:lsdException w:name="toc 8" w:semiHidden="1" w:uiPriority="39" w:unhideWhenUsed="1"/>
+    <w:lsdException w:name="toc 9" w:semiHidden="1" w:uiPriority="39" w:unhideWhenUsed="1"/>
     <w:lsdException w:name="Normal Indent" w:semiHidden="1" w:unhideWhenUsed="1"/>
     <w:lsdException w:name="footnote text" w:semiHidden="1" w:unhideWhenUsed="1"/>
     <w:lsdException w:name="annotation text" w:semiHidden="1" w:unhideWhenUsed="1"/>
     <w:lsdException w:name="header" w:semiHidden="1" w:unhideWhenUsed="1"/>
     <w:lsdException w:name="footer" w:semiHidden="1" w:unhideWhenUsed="1"/>
     <w:lsdException w:name="index heading" w:semiHidden="1" w:unhideWhenUsed="1"/>
-    <w:lsdException w:name="caption" w:uiPriority="35" w:semiHidden="1" w:unhideWhenUsed="1" w:qFormat="1"/>
+    <w:lsdException w:name="caption" w:semiHidden="1" w:uiPriority="35" w:unhideWhenUsed="1" w:qFormat="1"/>
     <w:lsdException w:name="table of figures" w:semiHidden="1" w:unhideWhenUsed="1"/>
     <w:lsdException w:name="envelope address" w:semiHidden="1" w:unhideWhenUsed="1"/>
     <w:lsdException w:name="envelope return" w:semiHidden="1" w:unhideWhenUsed="1"/>
@@ -3340,7 +3370,7 @@
     <w:lsdException w:name="Title" w:uiPriority="10"/>
     <w:lsdException w:name="Closing" w:semiHidden="1" w:unhideWhenUsed="1"/>
     <w:lsdException w:name="Signature" w:semiHidden="1" w:unhideWhenUsed="1"/>
-    <w:lsdException w:name="Default Paragraph Font" w:uiPriority="1" w:semiHidden="1" w:unhideWhenUsed="1"/>
+    <w:lsdException w:name="Default Paragraph Font" w:semiHidden="1" w:uiPriority="1" w:unhideWhenUsed="1"/>
     <w:lsdException w:name="Body Text" w:semiHidden="1" w:unhideWhenUsed="1"/>
     <w:lsdException w:name="Body Text Indent" w:semiHidden="1" w:unhideWhenUsed="1"/>
     <w:lsdException w:name="List Continue" w:semiHidden="1" w:unhideWhenUsed="1"/>
@@ -3540,8 +3570,8 @@
     <w:lsdException w:name="Subtle Reference" w:uiPriority="31" w:qFormat="1"/>
     <w:lsdException w:name="Intense Reference" w:uiPriority="32" w:qFormat="1"/>
     <w:lsdException w:name="Book Title" w:uiPriority="33" w:qFormat="1"/>
-    <w:lsdException w:name="Bibliography" w:uiPriority="37" w:semiHidden="1" w:unhideWhenUsed="1"/>
-    <w:lsdException w:name="TOC Heading" w:uiPriority="39" w:semiHidden="1" w:unhideWhenUsed="1" w:qFormat="1"/>
+    <w:lsdException w:name="Bibliography" w:semiHidden="1" w:uiPriority="37" w:unhideWhenUsed="1"/>
+    <w:lsdException w:name="TOC Heading" w:semiHidden="1" w:uiPriority="39" w:unhideWhenUsed="1" w:qFormat="1"/>
     <w:lsdException w:name="Plain Table 1" w:uiPriority="41"/>
     <w:lsdException w:name="Plain Table 2" w:uiPriority="42"/>
     <w:lsdException w:name="Plain Table 3" w:uiPriority="43"/>
@@ -3652,7 +3682,7 @@
     <w:lsdException w:name="Unresolved Mention" w:semiHidden="1" w:unhideWhenUsed="1"/>
     <w:lsdException w:name="Smart Link" w:semiHidden="1" w:unhideWhenUsed="1"/>
   </w:latentStyles>
-  <w:style w:type="paragraph" w:styleId="Normal" w:default="1">
+  <w:style w:type="paragraph" w:default="1" w:styleId="Normal">
     <w:name w:val="Normal"/>
     <w:qFormat/>
     <w:rsid w:val="00816091"/>
@@ -3838,12 +3868,13 @@
       <w:iCs/>
     </w:rPr>
   </w:style>
-  <w:style w:type="character" w:styleId="Fontepargpadro" w:default="1">
+  <w:style w:type="character" w:default="1" w:styleId="Fontepargpadro">
     <w:name w:val="Default Paragraph Font"/>
     <w:uiPriority w:val="1"/>
+    <w:semiHidden/>
     <w:unhideWhenUsed/>
   </w:style>
-  <w:style w:type="table" w:styleId="Tabelanormal" w:default="1">
+  <w:style w:type="table" w:default="1" w:styleId="Tabelanormal">
     <w:name w:val="Normal Table"/>
     <w:uiPriority w:val="99"/>
     <w:semiHidden/>
@@ -3858,33 +3889,33 @@
       </w:tblCellMar>
     </w:tblPr>
   </w:style>
-  <w:style w:type="numbering" w:styleId="Semlista" w:default="1">
+  <w:style w:type="numbering" w:default="1" w:styleId="Semlista">
     <w:name w:val="No List"/>
     <w:uiPriority w:val="99"/>
     <w:semiHidden/>
     <w:unhideWhenUsed/>
   </w:style>
-  <w:style w:type="character" w:styleId="Ttulo1Char" w:customStyle="1">
+  <w:style w:type="character" w:customStyle="1" w:styleId="Ttulo1Char">
     <w:name w:val="Título 1 Char"/>
     <w:basedOn w:val="Fontepargpadro"/>
     <w:link w:val="Ttulo1"/>
     <w:uiPriority w:val="9"/>
     <w:rsid w:val="00BA4FC4"/>
     <w:rPr>
-      <w:rFonts w:ascii="Arial" w:hAnsi="Arial" w:eastAsiaTheme="majorEastAsia" w:cstheme="majorBidi"/>
+      <w:rFonts w:ascii="Arial" w:eastAsiaTheme="majorEastAsia" w:hAnsi="Arial" w:cstheme="majorBidi"/>
       <w:b/>
       <w:sz w:val="24"/>
       <w:szCs w:val="24"/>
     </w:rPr>
   </w:style>
-  <w:style w:type="character" w:styleId="Ttulo2Char" w:customStyle="1">
+  <w:style w:type="character" w:customStyle="1" w:styleId="Ttulo2Char">
     <w:name w:val="Título 2 Char"/>
     <w:basedOn w:val="Fontepargpadro"/>
     <w:link w:val="Ttulo2"/>
     <w:uiPriority w:val="9"/>
     <w:rsid w:val="005B60C3"/>
     <w:rPr>
-      <w:rFonts w:ascii="Arial" w:hAnsi="Arial" w:eastAsiaTheme="majorEastAsia" w:cstheme="majorBidi"/>
+      <w:rFonts w:ascii="Arial" w:eastAsiaTheme="majorEastAsia" w:hAnsi="Arial" w:cstheme="majorBidi"/>
       <w:b/>
       <w:sz w:val="24"/>
       <w:szCs w:val="26"/>
@@ -3905,7 +3936,7 @@
       <w:spacing w:line="240" w:lineRule="auto"/>
     </w:pPr>
   </w:style>
-  <w:style w:type="character" w:styleId="CabealhoChar" w:customStyle="1">
+  <w:style w:type="character" w:customStyle="1" w:styleId="CabealhoChar">
     <w:name w:val="Cabeçalho Char"/>
     <w:basedOn w:val="Fontepargpadro"/>
     <w:link w:val="Cabealho"/>
@@ -3931,7 +3962,7 @@
       <w:spacing w:line="240" w:lineRule="auto"/>
     </w:pPr>
   </w:style>
-  <w:style w:type="character" w:styleId="RodapChar" w:customStyle="1">
+  <w:style w:type="character" w:customStyle="1" w:styleId="RodapChar">
     <w:name w:val="Rodapé Char"/>
     <w:basedOn w:val="Fontepargpadro"/>
     <w:link w:val="Rodap"/>
@@ -4000,7 +4031,7 @@
       <w:szCs w:val="56"/>
     </w:rPr>
   </w:style>
-  <w:style w:type="character" w:styleId="TtuloChar" w:customStyle="1">
+  <w:style w:type="character" w:customStyle="1" w:styleId="TtuloChar">
     <w:name w:val="Título Char"/>
     <w:aliases w:val="Titulo 3 Char"/>
     <w:basedOn w:val="Fontepargpadro"/>
@@ -4008,7 +4039,7 @@
     <w:uiPriority w:val="10"/>
     <w:rsid w:val="005B60C3"/>
     <w:rPr>
-      <w:rFonts w:ascii="Arial" w:hAnsi="Arial" w:eastAsiaTheme="majorEastAsia" w:cstheme="majorBidi"/>
+      <w:rFonts w:ascii="Arial" w:eastAsiaTheme="majorEastAsia" w:hAnsi="Arial" w:cstheme="majorBidi"/>
       <w:b/>
       <w:spacing w:val="-10"/>
       <w:kern w:val="28"/>
@@ -4026,12 +4057,12 @@
     </w:pPr>
     <w:tblPr>
       <w:tblBorders>
-        <w:top w:val="single" w:color="auto" w:sz="4" w:space="0"/>
-        <w:left w:val="single" w:color="auto" w:sz="4" w:space="0"/>
-        <w:bottom w:val="single" w:color="auto" w:sz="4" w:space="0"/>
-        <w:right w:val="single" w:color="auto" w:sz="4" w:space="0"/>
-        <w:insideH w:val="single" w:color="auto" w:sz="4" w:space="0"/>
-        <w:insideV w:val="single" w:color="auto" w:sz="4" w:space="0"/>
+        <w:top w:val="single" w:sz="4" w:space="0" w:color="auto"/>
+        <w:left w:val="single" w:sz="4" w:space="0" w:color="auto"/>
+        <w:bottom w:val="single" w:sz="4" w:space="0" w:color="auto"/>
+        <w:right w:val="single" w:sz="4" w:space="0" w:color="auto"/>
+        <w:insideH w:val="single" w:sz="4" w:space="0" w:color="auto"/>
+        <w:insideV w:val="single" w:sz="4" w:space="0" w:color="auto"/>
       </w:tblBorders>
     </w:tblPr>
   </w:style>
@@ -4048,57 +4079,57 @@
       <w:ind w:left="240"/>
     </w:pPr>
   </w:style>
-  <w:style w:type="character" w:styleId="Ttulo3Char" w:customStyle="1">
+  <w:style w:type="character" w:customStyle="1" w:styleId="Ttulo3Char">
     <w:name w:val="Título 3 Char"/>
     <w:basedOn w:val="Fontepargpadro"/>
     <w:link w:val="Ttulo3"/>
     <w:uiPriority w:val="9"/>
     <w:rsid w:val="005B60C3"/>
     <w:rPr>
-      <w:rFonts w:ascii="Arial" w:hAnsi="Arial" w:eastAsiaTheme="majorEastAsia" w:cstheme="majorBidi"/>
+      <w:rFonts w:ascii="Arial" w:eastAsiaTheme="majorEastAsia" w:hAnsi="Arial" w:cstheme="majorBidi"/>
       <w:b/>
       <w:sz w:val="24"/>
       <w:szCs w:val="24"/>
     </w:rPr>
   </w:style>
-  <w:style w:type="character" w:styleId="Ttulo4Char" w:customStyle="1">
+  <w:style w:type="character" w:customStyle="1" w:styleId="Ttulo4Char">
     <w:name w:val="Título 4 Char"/>
     <w:basedOn w:val="Fontepargpadro"/>
     <w:link w:val="Ttulo4"/>
     <w:uiPriority w:val="9"/>
     <w:rsid w:val="005B60C3"/>
     <w:rPr>
-      <w:rFonts w:ascii="Arial" w:hAnsi="Arial" w:eastAsiaTheme="majorEastAsia" w:cstheme="majorBidi"/>
+      <w:rFonts w:ascii="Arial" w:eastAsiaTheme="majorEastAsia" w:hAnsi="Arial" w:cstheme="majorBidi"/>
       <w:b/>
       <w:iCs/>
       <w:sz w:val="24"/>
     </w:rPr>
   </w:style>
-  <w:style w:type="character" w:styleId="Ttulo5Char" w:customStyle="1">
+  <w:style w:type="character" w:customStyle="1" w:styleId="Ttulo5Char">
     <w:name w:val="Título 5 Char"/>
     <w:basedOn w:val="Fontepargpadro"/>
     <w:link w:val="Ttulo5"/>
     <w:uiPriority w:val="9"/>
     <w:rsid w:val="005B60C3"/>
     <w:rPr>
-      <w:rFonts w:ascii="Arial" w:hAnsi="Arial" w:eastAsiaTheme="majorEastAsia" w:cstheme="majorBidi"/>
+      <w:rFonts w:ascii="Arial" w:eastAsiaTheme="majorEastAsia" w:hAnsi="Arial" w:cstheme="majorBidi"/>
       <w:b/>
       <w:sz w:val="24"/>
     </w:rPr>
   </w:style>
-  <w:style w:type="character" w:styleId="Ttulo6Char" w:customStyle="1">
+  <w:style w:type="character" w:customStyle="1" w:styleId="Ttulo6Char">
     <w:name w:val="Título 6 Char"/>
     <w:basedOn w:val="Fontepargpadro"/>
     <w:link w:val="Ttulo6"/>
     <w:uiPriority w:val="9"/>
     <w:rsid w:val="005B60C3"/>
     <w:rPr>
-      <w:rFonts w:ascii="Arial" w:hAnsi="Arial" w:eastAsiaTheme="majorEastAsia" w:cstheme="majorBidi"/>
+      <w:rFonts w:ascii="Arial" w:eastAsiaTheme="majorEastAsia" w:hAnsi="Arial" w:cstheme="majorBidi"/>
       <w:b/>
       <w:sz w:val="24"/>
     </w:rPr>
   </w:style>
-  <w:style w:type="character" w:styleId="Ttulo7Char" w:customStyle="1">
+  <w:style w:type="character" w:customStyle="1" w:styleId="Ttulo7Char">
     <w:name w:val="Título 7 Char"/>
     <w:basedOn w:val="Fontepargpadro"/>
     <w:link w:val="Ttulo7"/>
@@ -4106,7 +4137,7 @@
     <w:semiHidden/>
     <w:rsid w:val="005B60C3"/>
     <w:rPr>
-      <w:rFonts w:ascii="Arial" w:hAnsi="Arial" w:eastAsiaTheme="majorEastAsia" w:cstheme="majorBidi"/>
+      <w:rFonts w:ascii="Arial" w:eastAsiaTheme="majorEastAsia" w:hAnsi="Arial" w:cstheme="majorBidi"/>
       <w:b/>
       <w:iCs/>
       <w:sz w:val="24"/>
@@ -4138,7 +4169,7 @@
       <w:ind w:left="720"/>
     </w:pPr>
   </w:style>
-  <w:style w:type="paragraph" w:styleId="Estrutura" w:customStyle="1">
+  <w:style w:type="paragraph" w:customStyle="1" w:styleId="Estrutura">
     <w:name w:val="Estrutura"/>
     <w:basedOn w:val="Normal"/>
     <w:link w:val="EstruturaChar"/>
@@ -4157,7 +4188,7 @@
       <w:szCs w:val="24"/>
     </w:rPr>
   </w:style>
-  <w:style w:type="character" w:styleId="EstruturaChar" w:customStyle="1">
+  <w:style w:type="character" w:customStyle="1" w:styleId="EstruturaChar">
     <w:name w:val="Estrutura Char"/>
     <w:basedOn w:val="Fontepargpadro"/>
     <w:link w:val="Estrutura"/>
@@ -4218,7 +4249,7 @@
       <w:jc w:val="left"/>
     </w:pPr>
     <w:rPr>
-      <w:rFonts w:ascii="Times New Roman" w:hAnsi="Times New Roman" w:eastAsia="Times New Roman" w:cs="Times New Roman"/>
+      <w:rFonts w:ascii="Times New Roman" w:eastAsia="Times New Roman" w:hAnsi="Times New Roman" w:cs="Times New Roman"/>
       <w:sz w:val="24"/>
       <w:szCs w:val="24"/>
       <w:lang w:eastAsia="pt-BR"/>
@@ -4240,7 +4271,7 @@
 </file>
 
 <file path=word/theme/theme1.xml><?xml version="1.0" encoding="utf-8"?>
-<a:theme xmlns:a="http://schemas.openxmlformats.org/drawingml/2006/main" xmlns:thm15="http://schemas.microsoft.com/office/thememl/2012/main" name="Tema do Office">
+<a:theme xmlns:a="http://schemas.openxmlformats.org/drawingml/2006/main" name="Tema do Office">
   <a:themeElements>
     <a:clrScheme name="Office">
       <a:dk1>
@@ -4535,10 +4566,6 @@
 </file>
 
 <file path=customXml/item1.xml><?xml version="1.0" encoding="utf-8"?>
-<b:Sources xmlns:b="http://schemas.openxmlformats.org/officeDocument/2006/bibliography" xmlns="http://schemas.openxmlformats.org/officeDocument/2006/bibliography" SelectedStyle="\APASixthEditionOfficeOnline.xsl" StyleName="APA" Version="6"/>
-</file>
-
-<file path=customXml/item2.xml><?xml version="1.0" encoding="utf-8"?>
 <ct:contentTypeSchema xmlns:ct="http://schemas.microsoft.com/office/2006/metadata/contentType" xmlns:ma="http://schemas.microsoft.com/office/2006/metadata/properties/metaAttributes" ct:_="" ma:_="" ma:contentTypeName="Documento" ma:contentTypeID="0x010100DA7AC3D3AC93ED488002D2FDE4BA61A1" ma:contentTypeVersion="18" ma:contentTypeDescription="Crie um novo documento." ma:contentTypeScope="" ma:versionID="dc6f869a382cf720db700a81182c37b0">
   <xsd:schema xmlns:xsd="http://www.w3.org/2001/XMLSchema" xmlns:xs="http://www.w3.org/2001/XMLSchema" xmlns:p="http://schemas.microsoft.com/office/2006/metadata/properties" xmlns:ns3="78104e8c-a109-4fd9-8ea6-4006156bf52d" xmlns:ns4="3e360dc7-db07-424c-8231-99ead33a3cea" targetNamespace="http://schemas.microsoft.com/office/2006/metadata/properties" ma:root="true" ma:fieldsID="6d6648ef44758365a2d911e6a19b19bb" ns3:_="" ns4:_="">
     <xsd:import namespace="78104e8c-a109-4fd9-8ea6-4006156bf52d"/>
@@ -4791,7 +4818,20 @@
 </ct:contentTypeSchema>
 </file>
 
+<file path=customXml/item2.xml><?xml version="1.0" encoding="utf-8"?>
+<b:Sources xmlns:b="http://schemas.openxmlformats.org/officeDocument/2006/bibliography" xmlns="http://schemas.openxmlformats.org/officeDocument/2006/bibliography" SelectedStyle="\APASixthEditionOfficeOnline.xsl" StyleName="APA" Version="6"/>
+</file>
+
 <file path=customXml/item3.xml><?xml version="1.0" encoding="utf-8"?>
+<?mso-contentType ?>
+<FormTemplates xmlns="http://schemas.microsoft.com/sharepoint/v3/contenttype/forms">
+  <Display>DocumentLibraryForm</Display>
+  <Edit>DocumentLibraryForm</Edit>
+  <New>DocumentLibraryForm</New>
+</FormTemplates>
+</file>
+
+<file path=customXml/item4.xml><?xml version="1.0" encoding="utf-8"?>
 <p:properties xmlns:p="http://schemas.microsoft.com/office/2006/metadata/properties" xmlns:xsi="http://www.w3.org/2001/XMLSchema-instance" xmlns:pc="http://schemas.microsoft.com/office/infopath/2007/PartnerControls">
   <documentManagement>
     <MediaLengthInSeconds xmlns="3e360dc7-db07-424c-8231-99ead33a3cea" xsi:nil="true"/>
@@ -4807,24 +4847,7 @@
 </p:properties>
 </file>
 
-<file path=customXml/item4.xml><?xml version="1.0" encoding="utf-8"?>
-<?mso-contentType ?>
-<FormTemplates xmlns="http://schemas.microsoft.com/sharepoint/v3/contenttype/forms">
-  <Display>DocumentLibraryForm</Display>
-  <Edit>DocumentLibraryForm</Edit>
-  <New>DocumentLibraryForm</New>
-</FormTemplates>
-</file>
-
 <file path=customXml/itemProps1.xml><?xml version="1.0" encoding="utf-8"?>
-<ds:datastoreItem xmlns:ds="http://schemas.openxmlformats.org/officeDocument/2006/customXml" ds:itemID="{F569E136-4E3E-4504-A39F-7F536850D9AE}">
-  <ds:schemaRefs>
-    <ds:schemaRef ds:uri="http://schemas.openxmlformats.org/officeDocument/2006/bibliography"/>
-  </ds:schemaRefs>
-</ds:datastoreItem>
-</file>
-
-<file path=customXml/itemProps2.xml><?xml version="1.0" encoding="utf-8"?>
 <ds:datastoreItem xmlns:ds="http://schemas.openxmlformats.org/officeDocument/2006/customXml" ds:itemID="{824B60B5-368B-47A0-A734-A1DB9987E199}">
   <ds:schemaRefs>
     <ds:schemaRef ds:uri="http://schemas.microsoft.com/office/2006/metadata/contentType"/>
@@ -4843,7 +4866,23 @@
 </ds:datastoreItem>
 </file>
 
+<file path=customXml/itemProps2.xml><?xml version="1.0" encoding="utf-8"?>
+<ds:datastoreItem xmlns:ds="http://schemas.openxmlformats.org/officeDocument/2006/customXml" ds:itemID="{F569E136-4E3E-4504-A39F-7F536850D9AE}">
+  <ds:schemaRefs>
+    <ds:schemaRef ds:uri="http://schemas.openxmlformats.org/officeDocument/2006/bibliography"/>
+  </ds:schemaRefs>
+</ds:datastoreItem>
+</file>
+
 <file path=customXml/itemProps3.xml><?xml version="1.0" encoding="utf-8"?>
+<ds:datastoreItem xmlns:ds="http://schemas.openxmlformats.org/officeDocument/2006/customXml" ds:itemID="{BBB6332A-65AB-4EB8-8811-84CD752C5D2D}">
+  <ds:schemaRefs>
+    <ds:schemaRef ds:uri="http://schemas.microsoft.com/sharepoint/v3/contenttype/forms"/>
+  </ds:schemaRefs>
+</ds:datastoreItem>
+</file>
+
+<file path=customXml/itemProps4.xml><?xml version="1.0" encoding="utf-8"?>
 <ds:datastoreItem xmlns:ds="http://schemas.openxmlformats.org/officeDocument/2006/customXml" ds:itemID="{E20BFBC7-59FF-46A6-AEAD-94489B177C88}">
   <ds:schemaRefs>
     <ds:schemaRef ds:uri="http://schemas.microsoft.com/office/2006/metadata/properties"/>
@@ -4854,14 +4893,6 @@
 </ds:datastoreItem>
 </file>
 
-<file path=customXml/itemProps4.xml><?xml version="1.0" encoding="utf-8"?>
-<ds:datastoreItem xmlns:ds="http://schemas.openxmlformats.org/officeDocument/2006/customXml" ds:itemID="{BBB6332A-65AB-4EB8-8811-84CD752C5D2D}">
-  <ds:schemaRefs>
-    <ds:schemaRef ds:uri="http://schemas.microsoft.com/sharepoint/v3/contenttype/forms"/>
-  </ds:schemaRefs>
-</ds:datastoreItem>
-</file>
-
 <file path=docMetadata/LabelInfo.xml><?xml version="1.0" encoding="utf-8"?>
 <clbl:labelList xmlns:clbl="http://schemas.microsoft.com/office/2020/mipLabelMetadata">
   <clbl:label id="{4148a6de-0dd1-4d04-a4c5-78e374e4f6d6}" enabled="0" method="" siteId="{4148a6de-0dd1-4d04-a4c5-78e374e4f6d6}" removed="1"/>

</xml_diff>